<commit_message>
mais algum código comentário e com guidelines para fazer o textos dos Multicasts
</commit_message>
<xml_diff>
--- a/Relatório.docx
+++ b/Relatório.docx
@@ -195,12 +195,21 @@
           <w:sz w:val="36"/>
         </w:rPr>
       </w:pPr>
+      <w:proofErr w:type="spellStart"/>
       <w:r>
         <w:rPr>
           <w:rFonts w:ascii="Times New Roman" w:hAnsi="Times New Roman" w:cs="Times New Roman"/>
           <w:sz w:val="36"/>
         </w:rPr>
-        <w:t>eVoting: Voto Eletrónico na UC</w:t>
+        <w:t>eVoting</w:t>
+      </w:r>
+      <w:proofErr w:type="spellEnd"/>
+      <w:r>
+        <w:rPr>
+          <w:rFonts w:ascii="Times New Roman" w:hAnsi="Times New Roman" w:cs="Times New Roman"/>
+          <w:sz w:val="36"/>
+        </w:rPr>
+        <w:t>: Voto Eletrónico na UC</w:t>
       </w:r>
     </w:p>
     <w:p>
@@ -459,7 +468,27 @@
           <w:sz w:val="24"/>
           <w:szCs w:val="24"/>
         </w:rPr>
-        <w:t>ir a um terminal de voto para puder votar. Para isto foi utilizada uma arquitetura cliente-servidor usando RMI (para o servidor principal do sistema e as consolas de administração) e Multicast (para as mesas e terminais de voto).</w:t>
+        <w:t xml:space="preserve">ir a um terminal de voto para puder votar. Para isto foi utilizada uma arquitetura cliente-servidor usando RMI (para o servidor principal do sistema e as consolas de administração) e </w:t>
+      </w:r>
+      <w:proofErr w:type="spellStart"/>
+      <w:r>
+        <w:rPr>
+          <w:rFonts w:ascii="Times New Roman" w:hAnsi="Times New Roman" w:cs="Times New Roman"/>
+          <w:iCs/>
+          <w:sz w:val="24"/>
+          <w:szCs w:val="24"/>
+        </w:rPr>
+        <w:t>Multicast</w:t>
+      </w:r>
+      <w:proofErr w:type="spellEnd"/>
+      <w:r>
+        <w:rPr>
+          <w:rFonts w:ascii="Times New Roman" w:hAnsi="Times New Roman" w:cs="Times New Roman"/>
+          <w:iCs/>
+          <w:sz w:val="24"/>
+          <w:szCs w:val="24"/>
+        </w:rPr>
+        <w:t xml:space="preserve"> (para as mesas e terminais de voto).</w:t>
       </w:r>
     </w:p>
     <w:p>
@@ -536,14 +565,27 @@
                             <w:r>
                               <w:t xml:space="preserve">Figura </w:t>
                             </w:r>
-                            <w:fldSimple w:instr=" SEQ Figura \* ARABIC ">
-                              <w:r>
-                                <w:rPr>
-                                  <w:noProof/>
-                                </w:rPr>
-                                <w:t>1</w:t>
-                              </w:r>
-                            </w:fldSimple>
+                            <w:r>
+                              <w:fldChar w:fldCharType="begin"/>
+                            </w:r>
+                            <w:r>
+                              <w:instrText xml:space="preserve"> SEQ Figura \* ARABIC </w:instrText>
+                            </w:r>
+                            <w:r>
+                              <w:fldChar w:fldCharType="separate"/>
+                            </w:r>
+                            <w:r>
+                              <w:rPr>
+                                <w:noProof/>
+                              </w:rPr>
+                              <w:t>1</w:t>
+                            </w:r>
+                            <w:r>
+                              <w:rPr>
+                                <w:noProof/>
+                              </w:rPr>
+                              <w:fldChar w:fldCharType="end"/>
+                            </w:r>
                             <w:r>
                               <w:t xml:space="preserve"> - Arquitetura do Trabalho</w:t>
                             </w:r>
@@ -581,14 +623,27 @@
                       <w:r>
                         <w:t xml:space="preserve">Figura </w:t>
                       </w:r>
-                      <w:fldSimple w:instr=" SEQ Figura \* ARABIC ">
-                        <w:r>
-                          <w:rPr>
-                            <w:noProof/>
-                          </w:rPr>
-                          <w:t>1</w:t>
-                        </w:r>
-                      </w:fldSimple>
+                      <w:r>
+                        <w:fldChar w:fldCharType="begin"/>
+                      </w:r>
+                      <w:r>
+                        <w:instrText xml:space="preserve"> SEQ Figura \* ARABIC </w:instrText>
+                      </w:r>
+                      <w:r>
+                        <w:fldChar w:fldCharType="separate"/>
+                      </w:r>
+                      <w:r>
+                        <w:rPr>
+                          <w:noProof/>
+                        </w:rPr>
+                        <w:t>1</w:t>
+                      </w:r>
+                      <w:r>
+                        <w:rPr>
+                          <w:noProof/>
+                        </w:rPr>
+                        <w:fldChar w:fldCharType="end"/>
+                      </w:r>
                       <w:r>
                         <w:t xml:space="preserve"> - Arquitetura do Trabalho</w:t>
                       </w:r>
@@ -690,7 +745,47 @@
           <w:sz w:val="24"/>
           <w:szCs w:val="24"/>
         </w:rPr>
-        <w:t xml:space="preserve">     A arquitetura implementada consiste em dois servidores RMI (um primário e um secundário); clientes RMI que são as consolas de administração; servidores Multicast que representam as mesas de voto; clientes Multicast que representam os terminais de voto. Existe também uma base de dados ligada com os servidores RMI que é atualizada sempre que são feitas alterações no sistema (criação de utilizadores, adição de votos, etc.).</w:t>
+        <w:t xml:space="preserve">     A arquitetura implementada consiste em dois servidores RMI (um primário e um secundário); clientes RMI que são as consolas de administração; servidores </w:t>
+      </w:r>
+      <w:proofErr w:type="spellStart"/>
+      <w:r>
+        <w:rPr>
+          <w:rFonts w:ascii="Times New Roman" w:hAnsi="Times New Roman" w:cs="Times New Roman"/>
+          <w:iCs/>
+          <w:sz w:val="24"/>
+          <w:szCs w:val="24"/>
+        </w:rPr>
+        <w:t>Multicast</w:t>
+      </w:r>
+      <w:proofErr w:type="spellEnd"/>
+      <w:r>
+        <w:rPr>
+          <w:rFonts w:ascii="Times New Roman" w:hAnsi="Times New Roman" w:cs="Times New Roman"/>
+          <w:iCs/>
+          <w:sz w:val="24"/>
+          <w:szCs w:val="24"/>
+        </w:rPr>
+        <w:t xml:space="preserve"> que representam as mesas de voto; clientes </w:t>
+      </w:r>
+      <w:proofErr w:type="spellStart"/>
+      <w:r>
+        <w:rPr>
+          <w:rFonts w:ascii="Times New Roman" w:hAnsi="Times New Roman" w:cs="Times New Roman"/>
+          <w:iCs/>
+          <w:sz w:val="24"/>
+          <w:szCs w:val="24"/>
+        </w:rPr>
+        <w:t>Multicast</w:t>
+      </w:r>
+      <w:proofErr w:type="spellEnd"/>
+      <w:r>
+        <w:rPr>
+          <w:rFonts w:ascii="Times New Roman" w:hAnsi="Times New Roman" w:cs="Times New Roman"/>
+          <w:iCs/>
+          <w:sz w:val="24"/>
+          <w:szCs w:val="24"/>
+        </w:rPr>
+        <w:t xml:space="preserve"> que representam os terminais de voto. Existe também uma base de dados ligada com os servidores RMI que é atualizada sempre que são feitas alterações no sistema (criação de utilizadores, adição de votos, etc.).</w:t>
       </w:r>
     </w:p>
     <w:p>
@@ -783,6 +878,7 @@
         </w:rPr>
         <w:t xml:space="preserve">     No que diz respeito à ligação entre o servidor RMI primário e o secundário estes estão conectados através de uma ligação UDP. Para que não exista </w:t>
       </w:r>
+      <w:proofErr w:type="spellStart"/>
       <w:r>
         <w:rPr>
           <w:rFonts w:ascii="Times New Roman" w:hAnsi="Times New Roman" w:cs="Times New Roman"/>
@@ -792,6 +888,7 @@
         </w:rPr>
         <w:t>failover</w:t>
       </w:r>
+      <w:proofErr w:type="spellEnd"/>
       <w:r>
         <w:rPr>
           <w:rFonts w:ascii="Times New Roman" w:hAnsi="Times New Roman" w:cs="Times New Roman"/>
@@ -1098,32 +1195,10 @@
           <w:szCs w:val="28"/>
           <w:u w:val="single"/>
         </w:rPr>
-        <w:t>Servidor Multicast (Mesa de Voto)</w:t>
-      </w:r>
-    </w:p>
-    <w:p>
-      <w:pPr>
-        <w:jc w:val="both"/>
-        <w:rPr>
-          <w:rFonts w:ascii="Times New Roman" w:hAnsi="Times New Roman" w:cs="Times New Roman"/>
-          <w:iCs/>
-          <w:sz w:val="24"/>
-          <w:szCs w:val="24"/>
-        </w:rPr>
-      </w:pPr>
-      <w:r>
-        <w:rPr>
-          <w:rFonts w:ascii="Times New Roman" w:hAnsi="Times New Roman" w:cs="Times New Roman"/>
-          <w:iCs/>
-          <w:sz w:val="24"/>
-          <w:szCs w:val="24"/>
-        </w:rPr>
-        <w:t>(raul)</w:t>
-      </w:r>
-    </w:p>
-    <w:p>
-      <w:pPr>
-        <w:jc w:val="both"/>
+        <w:t xml:space="preserve">Servidor </w:t>
+      </w:r>
+      <w:proofErr w:type="spellStart"/>
+      <w:r>
         <w:rPr>
           <w:rFonts w:ascii="Times New Roman" w:hAnsi="Times New Roman" w:cs="Times New Roman"/>
           <w:iCs/>
@@ -1131,16 +1206,9 @@
           <w:szCs w:val="28"/>
           <w:u w:val="single"/>
         </w:rPr>
-      </w:pPr>
-      <w:r>
-        <w:rPr>
-          <w:rFonts w:ascii="Times New Roman" w:hAnsi="Times New Roman" w:cs="Times New Roman"/>
-          <w:iCs/>
-          <w:sz w:val="28"/>
-          <w:szCs w:val="28"/>
-        </w:rPr>
-        <w:t xml:space="preserve">4. </w:t>
-      </w:r>
+        <w:t>Multicast</w:t>
+      </w:r>
+      <w:proofErr w:type="spellEnd"/>
       <w:r>
         <w:rPr>
           <w:rFonts w:ascii="Times New Roman" w:hAnsi="Times New Roman" w:cs="Times New Roman"/>
@@ -1149,7 +1217,7 @@
           <w:szCs w:val="28"/>
           <w:u w:val="single"/>
         </w:rPr>
-        <w:t>Terminal de Voto</w:t>
+        <w:t xml:space="preserve"> (Mesa de Voto)</w:t>
       </w:r>
     </w:p>
     <w:p>
@@ -1169,7 +1237,76 @@
           <w:sz w:val="24"/>
           <w:szCs w:val="24"/>
         </w:rPr>
-        <w:t>(raul)</w:t>
+        <w:t>(</w:t>
+      </w:r>
+      <w:proofErr w:type="spellStart"/>
+      <w:r>
+        <w:rPr>
+          <w:rFonts w:ascii="Times New Roman" w:hAnsi="Times New Roman" w:cs="Times New Roman"/>
+          <w:iCs/>
+          <w:sz w:val="24"/>
+          <w:szCs w:val="24"/>
+        </w:rPr>
+        <w:t>raul</w:t>
+      </w:r>
+      <w:proofErr w:type="spellEnd"/>
+      <w:r>
+        <w:rPr>
+          <w:rFonts w:ascii="Times New Roman" w:hAnsi="Times New Roman" w:cs="Times New Roman"/>
+          <w:iCs/>
+          <w:sz w:val="24"/>
+          <w:szCs w:val="24"/>
+        </w:rPr>
+        <w:t xml:space="preserve"> – falar dos grupos </w:t>
+      </w:r>
+      <w:proofErr w:type="spellStart"/>
+      <w:r>
+        <w:rPr>
+          <w:rFonts w:ascii="Times New Roman" w:hAnsi="Times New Roman" w:cs="Times New Roman"/>
+          <w:iCs/>
+          <w:sz w:val="24"/>
+          <w:szCs w:val="24"/>
+        </w:rPr>
+        <w:t>multicast</w:t>
+      </w:r>
+      <w:proofErr w:type="spellEnd"/>
+      <w:r>
+        <w:rPr>
+          <w:rFonts w:ascii="Times New Roman" w:hAnsi="Times New Roman" w:cs="Times New Roman"/>
+          <w:iCs/>
+          <w:sz w:val="24"/>
+          <w:szCs w:val="24"/>
+        </w:rPr>
+        <w:t xml:space="preserve">, da autenticação dos utilizadores e da ligação com o terminal de voto, falar do </w:t>
+      </w:r>
+      <w:proofErr w:type="spellStart"/>
+      <w:r>
+        <w:rPr>
+          <w:rFonts w:ascii="Times New Roman" w:hAnsi="Times New Roman" w:cs="Times New Roman"/>
+          <w:iCs/>
+          <w:sz w:val="24"/>
+          <w:szCs w:val="24"/>
+        </w:rPr>
+        <w:t>lock</w:t>
+      </w:r>
+      <w:proofErr w:type="spellEnd"/>
+      <w:r>
+        <w:rPr>
+          <w:rFonts w:ascii="Times New Roman" w:hAnsi="Times New Roman" w:cs="Times New Roman"/>
+          <w:iCs/>
+          <w:sz w:val="24"/>
+          <w:szCs w:val="24"/>
+        </w:rPr>
+        <w:t xml:space="preserve"> 120s depois de não ser feito nenhum login</w:t>
+      </w:r>
+      <w:r>
+        <w:rPr>
+          <w:rFonts w:ascii="Times New Roman" w:hAnsi="Times New Roman" w:cs="Times New Roman"/>
+          <w:iCs/>
+          <w:sz w:val="24"/>
+          <w:szCs w:val="24"/>
+        </w:rPr>
+        <w:t>)</w:t>
       </w:r>
     </w:p>
     <w:p>
@@ -1177,6 +1314,126 @@
         <w:jc w:val="both"/>
         <w:rPr>
           <w:rFonts w:ascii="Times New Roman" w:hAnsi="Times New Roman" w:cs="Times New Roman"/>
+          <w:iCs/>
+          <w:sz w:val="28"/>
+          <w:szCs w:val="28"/>
+          <w:u w:val="single"/>
+        </w:rPr>
+      </w:pPr>
+      <w:r>
+        <w:rPr>
+          <w:rFonts w:ascii="Times New Roman" w:hAnsi="Times New Roman" w:cs="Times New Roman"/>
+          <w:iCs/>
+          <w:sz w:val="28"/>
+          <w:szCs w:val="28"/>
+        </w:rPr>
+        <w:t xml:space="preserve">4. </w:t>
+      </w:r>
+      <w:r>
+        <w:rPr>
+          <w:rFonts w:ascii="Times New Roman" w:hAnsi="Times New Roman" w:cs="Times New Roman"/>
+          <w:iCs/>
+          <w:sz w:val="28"/>
+          <w:szCs w:val="28"/>
+          <w:u w:val="single"/>
+        </w:rPr>
+        <w:t>Terminal de Voto</w:t>
+      </w:r>
+    </w:p>
+    <w:p>
+      <w:pPr>
+        <w:jc w:val="both"/>
+        <w:rPr>
+          <w:rFonts w:ascii="Times New Roman" w:hAnsi="Times New Roman" w:cs="Times New Roman"/>
+          <w:iCs/>
+          <w:sz w:val="24"/>
+          <w:szCs w:val="24"/>
+        </w:rPr>
+      </w:pPr>
+      <w:r>
+        <w:rPr>
+          <w:rFonts w:ascii="Times New Roman" w:hAnsi="Times New Roman" w:cs="Times New Roman"/>
+          <w:iCs/>
+          <w:sz w:val="24"/>
+          <w:szCs w:val="24"/>
+        </w:rPr>
+        <w:t>(</w:t>
+      </w:r>
+      <w:proofErr w:type="spellStart"/>
+      <w:r>
+        <w:rPr>
+          <w:rFonts w:ascii="Times New Roman" w:hAnsi="Times New Roman" w:cs="Times New Roman"/>
+          <w:iCs/>
+          <w:sz w:val="24"/>
+          <w:szCs w:val="24"/>
+        </w:rPr>
+        <w:t>raul</w:t>
+      </w:r>
+      <w:proofErr w:type="spellEnd"/>
+      <w:r>
+        <w:rPr>
+          <w:rFonts w:ascii="Times New Roman" w:hAnsi="Times New Roman" w:cs="Times New Roman"/>
+          <w:iCs/>
+          <w:sz w:val="24"/>
+          <w:szCs w:val="24"/>
+        </w:rPr>
+        <w:t xml:space="preserve"> – falar do login, de votar e do </w:t>
+      </w:r>
+      <w:proofErr w:type="spellStart"/>
+      <w:r>
+        <w:rPr>
+          <w:rFonts w:ascii="Times New Roman" w:hAnsi="Times New Roman" w:cs="Times New Roman"/>
+          <w:iCs/>
+          <w:sz w:val="24"/>
+          <w:szCs w:val="24"/>
+        </w:rPr>
+        <w:t>lock</w:t>
+      </w:r>
+      <w:proofErr w:type="spellEnd"/>
+      <w:r>
+        <w:rPr>
+          <w:rFonts w:ascii="Times New Roman" w:hAnsi="Times New Roman" w:cs="Times New Roman"/>
+          <w:iCs/>
+          <w:sz w:val="24"/>
+          <w:szCs w:val="24"/>
+        </w:rPr>
+        <w:t xml:space="preserve"> do terminal depois de um </w:t>
+      </w:r>
+      <w:proofErr w:type="spellStart"/>
+      <w:r>
+        <w:rPr>
+          <w:rFonts w:ascii="Times New Roman" w:hAnsi="Times New Roman" w:cs="Times New Roman"/>
+          <w:iCs/>
+          <w:sz w:val="24"/>
+          <w:szCs w:val="24"/>
+        </w:rPr>
+        <w:t>user</w:t>
+      </w:r>
+      <w:proofErr w:type="spellEnd"/>
+      <w:r>
+        <w:rPr>
+          <w:rFonts w:ascii="Times New Roman" w:hAnsi="Times New Roman" w:cs="Times New Roman"/>
+          <w:iCs/>
+          <w:sz w:val="24"/>
+          <w:szCs w:val="24"/>
+        </w:rPr>
+        <w:t xml:space="preserve"> votar</w:t>
+      </w:r>
+      <w:r>
+        <w:rPr>
+          <w:rFonts w:ascii="Times New Roman" w:hAnsi="Times New Roman" w:cs="Times New Roman"/>
+          <w:iCs/>
+          <w:sz w:val="24"/>
+          <w:szCs w:val="24"/>
+        </w:rPr>
+        <w:t>)</w:t>
+      </w:r>
+    </w:p>
+    <w:p>
+      <w:pPr>
+        <w:jc w:val="both"/>
+        <w:rPr>
+          <w:rFonts w:ascii="Times New Roman" w:hAnsi="Times New Roman" w:cs="Times New Roman"/>
           <w:b/>
           <w:bCs/>
           <w:iCs/>
@@ -1214,7 +1471,47 @@
           <w:szCs w:val="24"/>
         </w:rPr>
         <w:lastRenderedPageBreak/>
-        <w:t xml:space="preserve">     Mediante a distribuição de tarefas, o trabalho foi distribuído do seguinte modo: um membro do grupo fez a implementação do RMI Server e da Admin Console e o outro membro fez a implementação do Multicast Server (Mesas de Voto) e dos Terminais de Voto.</w:t>
+        <w:t xml:space="preserve">     Mediante a distribuição de tarefas, o trabalho foi distribuído do seguinte modo: um membro do grupo fez a implementação do RMI Server e da </w:t>
+      </w:r>
+      <w:proofErr w:type="spellStart"/>
+      <w:r>
+        <w:rPr>
+          <w:rFonts w:ascii="Times New Roman" w:hAnsi="Times New Roman" w:cs="Times New Roman"/>
+          <w:iCs/>
+          <w:sz w:val="24"/>
+          <w:szCs w:val="24"/>
+        </w:rPr>
+        <w:t>Admin</w:t>
+      </w:r>
+      <w:proofErr w:type="spellEnd"/>
+      <w:r>
+        <w:rPr>
+          <w:rFonts w:ascii="Times New Roman" w:hAnsi="Times New Roman" w:cs="Times New Roman"/>
+          <w:iCs/>
+          <w:sz w:val="24"/>
+          <w:szCs w:val="24"/>
+        </w:rPr>
+        <w:t xml:space="preserve"> Console e o outro membro fez a implementação do </w:t>
+      </w:r>
+      <w:proofErr w:type="spellStart"/>
+      <w:r>
+        <w:rPr>
+          <w:rFonts w:ascii="Times New Roman" w:hAnsi="Times New Roman" w:cs="Times New Roman"/>
+          <w:iCs/>
+          <w:sz w:val="24"/>
+          <w:szCs w:val="24"/>
+        </w:rPr>
+        <w:t>Multicast</w:t>
+      </w:r>
+      <w:proofErr w:type="spellEnd"/>
+      <w:r>
+        <w:rPr>
+          <w:rFonts w:ascii="Times New Roman" w:hAnsi="Times New Roman" w:cs="Times New Roman"/>
+          <w:iCs/>
+          <w:sz w:val="24"/>
+          <w:szCs w:val="24"/>
+        </w:rPr>
+        <w:t xml:space="preserve"> Server (Mesas de Voto) e dos Terminais de Voto.</w:t>
       </w:r>
     </w:p>
     <w:p>
@@ -1361,6 +1658,7 @@
                 <w:lang w:eastAsia="pt-PT"/>
               </w:rPr>
             </w:pPr>
+            <w:proofErr w:type="spellStart"/>
             <w:r>
               <w:rPr>
                 <w:rFonts w:ascii="Calibri" w:eastAsia="Times New Roman" w:hAnsi="Calibri" w:cs="Calibri"/>
@@ -1371,7 +1669,20 @@
                 <w:szCs w:val="28"/>
                 <w:lang w:eastAsia="pt-PT"/>
               </w:rPr>
-              <w:t>Pass/Fail</w:t>
+              <w:t>Pass</w:t>
+            </w:r>
+            <w:proofErr w:type="spellEnd"/>
+            <w:r>
+              <w:rPr>
+                <w:rFonts w:ascii="Calibri" w:eastAsia="Times New Roman" w:hAnsi="Calibri" w:cs="Calibri"/>
+                <w:b/>
+                <w:bCs/>
+                <w:color w:val="000000"/>
+                <w:sz w:val="28"/>
+                <w:szCs w:val="28"/>
+                <w:lang w:eastAsia="pt-PT"/>
+              </w:rPr>
+              <w:t>/Fail</w:t>
             </w:r>
           </w:p>
         </w:tc>
@@ -1407,7 +1718,29 @@
                 <w:szCs w:val="28"/>
                 <w:lang w:eastAsia="pt-PT"/>
               </w:rPr>
-              <w:t>Registar novo utilizador (estudante, docente, ou funcionário)</w:t>
+              <w:t xml:space="preserve">Registar novo utilizador (estudante, </w:t>
+            </w:r>
+            <w:proofErr w:type="gramStart"/>
+            <w:r>
+              <w:rPr>
+                <w:rFonts w:ascii="Calibri" w:eastAsia="Times New Roman" w:hAnsi="Calibri" w:cs="Calibri"/>
+                <w:color w:val="000000"/>
+                <w:sz w:val="28"/>
+                <w:szCs w:val="28"/>
+                <w:lang w:eastAsia="pt-PT"/>
+              </w:rPr>
+              <w:t>docente, ou funcionário</w:t>
+            </w:r>
+            <w:proofErr w:type="gramEnd"/>
+            <w:r>
+              <w:rPr>
+                <w:rFonts w:ascii="Calibri" w:eastAsia="Times New Roman" w:hAnsi="Calibri" w:cs="Calibri"/>
+                <w:color w:val="000000"/>
+                <w:sz w:val="28"/>
+                <w:szCs w:val="28"/>
+                <w:lang w:eastAsia="pt-PT"/>
+              </w:rPr>
+              <w:t>)</w:t>
             </w:r>
           </w:p>
         </w:tc>
@@ -1635,8 +1968,20 @@
                 <w:szCs w:val="28"/>
                 <w:lang w:eastAsia="pt-PT"/>
               </w:rPr>
-              <w:t>Gestão automática de terminais de voto, por Multicast</w:t>
+              <w:t xml:space="preserve">Gestão automática de terminais de voto, por </w:t>
             </w:r>
+            <w:proofErr w:type="spellStart"/>
+            <w:r>
+              <w:rPr>
+                <w:rFonts w:ascii="Calibri" w:eastAsia="Times New Roman" w:hAnsi="Calibri" w:cs="Calibri"/>
+                <w:color w:val="000000"/>
+                <w:sz w:val="28"/>
+                <w:szCs w:val="28"/>
+                <w:lang w:eastAsia="pt-PT"/>
+              </w:rPr>
+              <w:t>Multicast</w:t>
+            </w:r>
+            <w:proofErr w:type="spellEnd"/>
           </w:p>
         </w:tc>
         <w:tc>
@@ -1977,7 +2322,51 @@
                 <w:szCs w:val="28"/>
                 <w:lang w:eastAsia="pt-PT"/>
               </w:rPr>
-              <w:t>Consola de administração mostra mesas de voto on/off e votantes</w:t>
+              <w:t xml:space="preserve">Consola de administração mostra mesas de voto </w:t>
+            </w:r>
+            <w:proofErr w:type="spellStart"/>
+            <w:r>
+              <w:rPr>
+                <w:rFonts w:ascii="Calibri" w:eastAsia="Times New Roman" w:hAnsi="Calibri" w:cs="Calibri"/>
+                <w:color w:val="000000"/>
+                <w:sz w:val="28"/>
+                <w:szCs w:val="28"/>
+                <w:lang w:eastAsia="pt-PT"/>
+              </w:rPr>
+              <w:t>on</w:t>
+            </w:r>
+            <w:proofErr w:type="spellEnd"/>
+            <w:r>
+              <w:rPr>
+                <w:rFonts w:ascii="Calibri" w:eastAsia="Times New Roman" w:hAnsi="Calibri" w:cs="Calibri"/>
+                <w:color w:val="000000"/>
+                <w:sz w:val="28"/>
+                <w:szCs w:val="28"/>
+                <w:lang w:eastAsia="pt-PT"/>
+              </w:rPr>
+              <w:t>/</w:t>
+            </w:r>
+            <w:proofErr w:type="spellStart"/>
+            <w:r>
+              <w:rPr>
+                <w:rFonts w:ascii="Calibri" w:eastAsia="Times New Roman" w:hAnsi="Calibri" w:cs="Calibri"/>
+                <w:color w:val="000000"/>
+                <w:sz w:val="28"/>
+                <w:szCs w:val="28"/>
+                <w:lang w:eastAsia="pt-PT"/>
+              </w:rPr>
+              <w:t>off</w:t>
+            </w:r>
+            <w:proofErr w:type="spellEnd"/>
+            <w:r>
+              <w:rPr>
+                <w:rFonts w:ascii="Calibri" w:eastAsia="Times New Roman" w:hAnsi="Calibri" w:cs="Calibri"/>
+                <w:color w:val="000000"/>
+                <w:sz w:val="28"/>
+                <w:szCs w:val="28"/>
+                <w:lang w:eastAsia="pt-PT"/>
+              </w:rPr>
+              <w:t xml:space="preserve"> e votantes</w:t>
             </w:r>
           </w:p>
         </w:tc>
@@ -2268,6 +2657,7 @@
                 <w:lang w:eastAsia="pt-PT"/>
               </w:rPr>
             </w:pPr>
+            <w:proofErr w:type="spellStart"/>
             <w:r>
               <w:rPr>
                 <w:rFonts w:ascii="Calibri" w:eastAsia="Times New Roman" w:hAnsi="Calibri" w:cs="Calibri"/>
@@ -2278,7 +2668,20 @@
                 <w:szCs w:val="28"/>
                 <w:lang w:eastAsia="pt-PT"/>
               </w:rPr>
-              <w:t>Pass/Fail</w:t>
+              <w:t>Pass</w:t>
+            </w:r>
+            <w:proofErr w:type="spellEnd"/>
+            <w:r>
+              <w:rPr>
+                <w:rFonts w:ascii="Calibri" w:eastAsia="Times New Roman" w:hAnsi="Calibri" w:cs="Calibri"/>
+                <w:b/>
+                <w:bCs/>
+                <w:color w:val="000000"/>
+                <w:sz w:val="28"/>
+                <w:szCs w:val="28"/>
+                <w:lang w:eastAsia="pt-PT"/>
+              </w:rPr>
+              <w:t>/Fail</w:t>
             </w:r>
           </w:p>
         </w:tc>
@@ -2428,7 +2831,29 @@
                 <w:szCs w:val="28"/>
                 <w:lang w:eastAsia="pt-PT"/>
               </w:rPr>
-              <w:t>Não se perde/duplica votos se a comunicação Multicast tiver falhas</w:t>
+              <w:t xml:space="preserve">Não se perde/duplica votos se a comunicação </w:t>
+            </w:r>
+            <w:proofErr w:type="spellStart"/>
+            <w:r>
+              <w:rPr>
+                <w:rFonts w:ascii="Calibri" w:eastAsia="Times New Roman" w:hAnsi="Calibri" w:cs="Calibri"/>
+                <w:color w:val="000000"/>
+                <w:sz w:val="28"/>
+                <w:szCs w:val="28"/>
+                <w:lang w:eastAsia="pt-PT"/>
+              </w:rPr>
+              <w:t>Multicast</w:t>
+            </w:r>
+            <w:proofErr w:type="spellEnd"/>
+            <w:r>
+              <w:rPr>
+                <w:rFonts w:ascii="Calibri" w:eastAsia="Times New Roman" w:hAnsi="Calibri" w:cs="Calibri"/>
+                <w:color w:val="000000"/>
+                <w:sz w:val="28"/>
+                <w:szCs w:val="28"/>
+                <w:lang w:eastAsia="pt-PT"/>
+              </w:rPr>
+              <w:t xml:space="preserve"> tiver falhas</w:t>
             </w:r>
           </w:p>
         </w:tc>
@@ -2485,7 +2910,29 @@
                 <w:szCs w:val="28"/>
                 <w:lang w:eastAsia="pt-PT"/>
               </w:rPr>
-              <w:t>Avarias temporárias (&lt;30s) dos 2 RMIs são invisíveis para clientes</w:t>
+              <w:t xml:space="preserve">Avarias temporárias (&lt;30s) dos 2 </w:t>
+            </w:r>
+            <w:proofErr w:type="spellStart"/>
+            <w:r>
+              <w:rPr>
+                <w:rFonts w:ascii="Calibri" w:eastAsia="Times New Roman" w:hAnsi="Calibri" w:cs="Calibri"/>
+                <w:color w:val="000000"/>
+                <w:sz w:val="28"/>
+                <w:szCs w:val="28"/>
+                <w:lang w:eastAsia="pt-PT"/>
+              </w:rPr>
+              <w:t>RMIs</w:t>
+            </w:r>
+            <w:proofErr w:type="spellEnd"/>
+            <w:r>
+              <w:rPr>
+                <w:rFonts w:ascii="Calibri" w:eastAsia="Times New Roman" w:hAnsi="Calibri" w:cs="Calibri"/>
+                <w:color w:val="000000"/>
+                <w:sz w:val="28"/>
+                <w:szCs w:val="28"/>
+                <w:lang w:eastAsia="pt-PT"/>
+              </w:rPr>
+              <w:t xml:space="preserve"> são invisíveis para clientes</w:t>
             </w:r>
           </w:p>
         </w:tc>
@@ -2684,6 +3131,7 @@
                 <w:lang w:eastAsia="pt-PT"/>
               </w:rPr>
             </w:pPr>
+            <w:proofErr w:type="spellStart"/>
             <w:r>
               <w:rPr>
                 <w:rFonts w:ascii="Calibri" w:eastAsia="Times New Roman" w:hAnsi="Calibri" w:cs="Calibri"/>
@@ -2696,6 +3144,7 @@
               </w:rPr>
               <w:t>Failover</w:t>
             </w:r>
+            <w:proofErr w:type="spellEnd"/>
           </w:p>
         </w:tc>
         <w:tc>
@@ -2720,6 +3169,7 @@
                 <w:lang w:eastAsia="pt-PT"/>
               </w:rPr>
             </w:pPr>
+            <w:proofErr w:type="spellStart"/>
             <w:r>
               <w:rPr>
                 <w:rFonts w:ascii="Calibri" w:eastAsia="Times New Roman" w:hAnsi="Calibri" w:cs="Calibri"/>
@@ -2730,7 +3180,20 @@
                 <w:szCs w:val="28"/>
                 <w:lang w:eastAsia="pt-PT"/>
               </w:rPr>
-              <w:t>Pass/Fail</w:t>
+              <w:t>Pass</w:t>
+            </w:r>
+            <w:proofErr w:type="spellEnd"/>
+            <w:r>
+              <w:rPr>
+                <w:rFonts w:ascii="Calibri" w:eastAsia="Times New Roman" w:hAnsi="Calibri" w:cs="Calibri"/>
+                <w:b/>
+                <w:bCs/>
+                <w:color w:val="000000"/>
+                <w:sz w:val="28"/>
+                <w:szCs w:val="28"/>
+                <w:lang w:eastAsia="pt-PT"/>
+              </w:rPr>
+              <w:t>/Fail</w:t>
             </w:r>
           </w:p>
         </w:tc>
@@ -2823,7 +3286,29 @@
                 <w:szCs w:val="28"/>
                 <w:lang w:eastAsia="pt-PT"/>
               </w:rPr>
-              <w:t>Em caso de avaria longa os servidores Multicast ligam ao secundário</w:t>
+              <w:t xml:space="preserve">Em caso de avaria longa os servidores </w:t>
+            </w:r>
+            <w:proofErr w:type="spellStart"/>
+            <w:r>
+              <w:rPr>
+                <w:rFonts w:ascii="Calibri" w:eastAsia="Times New Roman" w:hAnsi="Calibri" w:cs="Calibri"/>
+                <w:color w:val="000000"/>
+                <w:sz w:val="28"/>
+                <w:szCs w:val="28"/>
+                <w:lang w:eastAsia="pt-PT"/>
+              </w:rPr>
+              <w:t>Multicast</w:t>
+            </w:r>
+            <w:proofErr w:type="spellEnd"/>
+            <w:r>
+              <w:rPr>
+                <w:rFonts w:ascii="Calibri" w:eastAsia="Times New Roman" w:hAnsi="Calibri" w:cs="Calibri"/>
+                <w:color w:val="000000"/>
+                <w:sz w:val="28"/>
+                <w:szCs w:val="28"/>
+                <w:lang w:eastAsia="pt-PT"/>
+              </w:rPr>
+              <w:t xml:space="preserve"> ligam ao secundário</w:t>
             </w:r>
           </w:p>
         </w:tc>
@@ -2995,7 +3480,29 @@
                 <w:lang w:eastAsia="pt-PT"/>
               </w:rPr>
               <w:lastRenderedPageBreak/>
-              <w:t>O failover é invisível para clientes/eleitores (não perdem a sessão)</w:t>
+              <w:t xml:space="preserve">O </w:t>
+            </w:r>
+            <w:proofErr w:type="spellStart"/>
+            <w:r>
+              <w:rPr>
+                <w:rFonts w:ascii="Calibri" w:eastAsia="Times New Roman" w:hAnsi="Calibri" w:cs="Calibri"/>
+                <w:color w:val="000000"/>
+                <w:sz w:val="28"/>
+                <w:szCs w:val="28"/>
+                <w:lang w:eastAsia="pt-PT"/>
+              </w:rPr>
+              <w:t>failover</w:t>
+            </w:r>
+            <w:proofErr w:type="spellEnd"/>
+            <w:r>
+              <w:rPr>
+                <w:rFonts w:ascii="Calibri" w:eastAsia="Times New Roman" w:hAnsi="Calibri" w:cs="Calibri"/>
+                <w:color w:val="000000"/>
+                <w:sz w:val="28"/>
+                <w:szCs w:val="28"/>
+                <w:lang w:eastAsia="pt-PT"/>
+              </w:rPr>
+              <w:t xml:space="preserve"> é invisível para clientes/eleitores (não perdem a sessão)</w:t>
             </w:r>
           </w:p>
         </w:tc>

</xml_diff>

<commit_message>
meta 1 done - hope so
</commit_message>
<xml_diff>
--- a/Relatório.docx
+++ b/Relatório.docx
@@ -565,27 +565,14 @@
                             <w:r>
                               <w:t xml:space="preserve">Figura </w:t>
                             </w:r>
-                            <w:r>
-                              <w:fldChar w:fldCharType="begin"/>
-                            </w:r>
-                            <w:r>
-                              <w:instrText xml:space="preserve"> SEQ Figura \* ARABIC </w:instrText>
-                            </w:r>
-                            <w:r>
-                              <w:fldChar w:fldCharType="separate"/>
-                            </w:r>
-                            <w:r>
-                              <w:rPr>
-                                <w:noProof/>
-                              </w:rPr>
-                              <w:t>1</w:t>
-                            </w:r>
-                            <w:r>
-                              <w:rPr>
-                                <w:noProof/>
-                              </w:rPr>
-                              <w:fldChar w:fldCharType="end"/>
-                            </w:r>
+                            <w:fldSimple w:instr=" SEQ Figura \* ARABIC ">
+                              <w:r>
+                                <w:rPr>
+                                  <w:noProof/>
+                                </w:rPr>
+                                <w:t>1</w:t>
+                              </w:r>
+                            </w:fldSimple>
                             <w:r>
                               <w:t xml:space="preserve"> - Arquitetura do Trabalho</w:t>
                             </w:r>
@@ -623,27 +610,14 @@
                       <w:r>
                         <w:t xml:space="preserve">Figura </w:t>
                       </w:r>
-                      <w:r>
-                        <w:fldChar w:fldCharType="begin"/>
-                      </w:r>
-                      <w:r>
-                        <w:instrText xml:space="preserve"> SEQ Figura \* ARABIC </w:instrText>
-                      </w:r>
-                      <w:r>
-                        <w:fldChar w:fldCharType="separate"/>
-                      </w:r>
-                      <w:r>
-                        <w:rPr>
-                          <w:noProof/>
-                        </w:rPr>
-                        <w:t>1</w:t>
-                      </w:r>
-                      <w:r>
-                        <w:rPr>
-                          <w:noProof/>
-                        </w:rPr>
-                        <w:fldChar w:fldCharType="end"/>
-                      </w:r>
+                      <w:fldSimple w:instr=" SEQ Figura \* ARABIC ">
+                        <w:r>
+                          <w:rPr>
+                            <w:noProof/>
+                          </w:rPr>
+                          <w:t>1</w:t>
+                        </w:r>
+                      </w:fldSimple>
                       <w:r>
                         <w:t xml:space="preserve"> - Arquitetura do Trabalho</w:t>
                       </w:r>
@@ -1237,7 +1211,16 @@
           <w:sz w:val="24"/>
           <w:szCs w:val="24"/>
         </w:rPr>
-        <w:t>(</w:t>
+        <w:t xml:space="preserve">     </w:t>
+      </w:r>
+      <w:r>
+        <w:rPr>
+          <w:rFonts w:ascii="Times New Roman" w:hAnsi="Times New Roman" w:cs="Times New Roman"/>
+          <w:iCs/>
+          <w:sz w:val="24"/>
+          <w:szCs w:val="24"/>
+        </w:rPr>
+        <w:t xml:space="preserve">Em servidor </w:t>
       </w:r>
       <w:proofErr w:type="spellStart"/>
       <w:r>
@@ -1247,7 +1230,16 @@
           <w:sz w:val="24"/>
           <w:szCs w:val="24"/>
         </w:rPr>
-        <w:t>raul</w:t>
+        <w:t>M</w:t>
+      </w:r>
+      <w:r>
+        <w:rPr>
+          <w:rFonts w:ascii="Times New Roman" w:hAnsi="Times New Roman" w:cs="Times New Roman"/>
+          <w:iCs/>
+          <w:sz w:val="24"/>
+          <w:szCs w:val="24"/>
+        </w:rPr>
+        <w:t>ulticast</w:t>
       </w:r>
       <w:proofErr w:type="spellEnd"/>
       <w:r>
@@ -1257,7 +1249,7 @@
           <w:sz w:val="24"/>
           <w:szCs w:val="24"/>
         </w:rPr>
-        <w:t xml:space="preserve"> – falar dos grupos </w:t>
+        <w:t xml:space="preserve"> tiveram de ser criados dois grupos, um para a deteção de máquinas (terminais de voto) e outro para comunicar com a mesa de voto correta. Para a deteção de máquinas estas devem comunicar através do endereço 224.0.224.0 e porto 4321. Aquando de conectados o </w:t>
       </w:r>
       <w:proofErr w:type="spellStart"/>
       <w:r>
@@ -1267,7 +1259,16 @@
           <w:sz w:val="24"/>
           <w:szCs w:val="24"/>
         </w:rPr>
-        <w:t>multicast</w:t>
+        <w:t>M</w:t>
+      </w:r>
+      <w:r>
+        <w:rPr>
+          <w:rFonts w:ascii="Times New Roman" w:hAnsi="Times New Roman" w:cs="Times New Roman"/>
+          <w:iCs/>
+          <w:sz w:val="24"/>
+          <w:szCs w:val="24"/>
+        </w:rPr>
+        <w:t>ulticast</w:t>
       </w:r>
       <w:proofErr w:type="spellEnd"/>
       <w:r>
@@ -1277,41 +1278,146 @@
           <w:sz w:val="24"/>
           <w:szCs w:val="24"/>
         </w:rPr>
-        <w:t xml:space="preserve">, da autenticação dos utilizadores e da ligação com o terminal de voto, falar do </w:t>
-      </w:r>
-      <w:proofErr w:type="spellStart"/>
-      <w:r>
-        <w:rPr>
-          <w:rFonts w:ascii="Times New Roman" w:hAnsi="Times New Roman" w:cs="Times New Roman"/>
-          <w:iCs/>
-          <w:sz w:val="24"/>
-          <w:szCs w:val="24"/>
-        </w:rPr>
-        <w:t>lock</w:t>
-      </w:r>
-      <w:proofErr w:type="spellEnd"/>
-      <w:r>
-        <w:rPr>
-          <w:rFonts w:ascii="Times New Roman" w:hAnsi="Times New Roman" w:cs="Times New Roman"/>
-          <w:iCs/>
-          <w:sz w:val="24"/>
-          <w:szCs w:val="24"/>
-        </w:rPr>
-        <w:t xml:space="preserve"> 120s depois de não ser feito nenhum login</w:t>
-      </w:r>
-      <w:r>
-        <w:rPr>
-          <w:rFonts w:ascii="Times New Roman" w:hAnsi="Times New Roman" w:cs="Times New Roman"/>
-          <w:iCs/>
-          <w:sz w:val="24"/>
-          <w:szCs w:val="24"/>
-        </w:rPr>
-        <w:t>)</w:t>
+        <w:t xml:space="preserve"> </w:t>
+      </w:r>
+      <w:r>
+        <w:rPr>
+          <w:rFonts w:ascii="Times New Roman" w:hAnsi="Times New Roman" w:cs="Times New Roman"/>
+          <w:iCs/>
+          <w:sz w:val="24"/>
+          <w:szCs w:val="24"/>
+        </w:rPr>
+        <w:t>S</w:t>
+      </w:r>
+      <w:r>
+        <w:rPr>
+          <w:rFonts w:ascii="Times New Roman" w:hAnsi="Times New Roman" w:cs="Times New Roman"/>
+          <w:iCs/>
+          <w:sz w:val="24"/>
+          <w:szCs w:val="24"/>
+        </w:rPr>
+        <w:t>erver atribui, aos terminais, um endereço de uma mesa de voto que é único por cada uma (endereço gerado aleatoriamente) e um porto que será 4321 ou 4322 conforme se a mesa de voto já tem ou não algum terminal conectado.</w:t>
       </w:r>
     </w:p>
     <w:p>
       <w:pPr>
         <w:jc w:val="both"/>
+        <w:rPr>
+          <w:rFonts w:ascii="Times New Roman" w:hAnsi="Times New Roman" w:cs="Times New Roman"/>
+          <w:iCs/>
+          <w:sz w:val="24"/>
+          <w:szCs w:val="24"/>
+        </w:rPr>
+      </w:pPr>
+      <w:r>
+        <w:rPr>
+          <w:rFonts w:ascii="Times New Roman" w:hAnsi="Times New Roman" w:cs="Times New Roman"/>
+          <w:iCs/>
+          <w:sz w:val="24"/>
+          <w:szCs w:val="24"/>
+        </w:rPr>
+        <w:lastRenderedPageBreak/>
+        <w:t xml:space="preserve">Em cada mesa de voto, também são realizados </w:t>
+      </w:r>
+      <w:proofErr w:type="spellStart"/>
+      <w:r>
+        <w:rPr>
+          <w:rFonts w:ascii="Times New Roman" w:hAnsi="Times New Roman" w:cs="Times New Roman"/>
+          <w:iCs/>
+          <w:sz w:val="24"/>
+          <w:szCs w:val="24"/>
+        </w:rPr>
+        <w:t>logouts</w:t>
+      </w:r>
+      <w:proofErr w:type="spellEnd"/>
+      <w:r>
+        <w:rPr>
+          <w:rFonts w:ascii="Times New Roman" w:hAnsi="Times New Roman" w:cs="Times New Roman"/>
+          <w:iCs/>
+          <w:sz w:val="24"/>
+          <w:szCs w:val="24"/>
+        </w:rPr>
+        <w:t xml:space="preserve"> </w:t>
+      </w:r>
+      <w:r>
+        <w:rPr>
+          <w:rFonts w:ascii="Times New Roman" w:hAnsi="Times New Roman" w:cs="Times New Roman"/>
+          <w:iCs/>
+          <w:sz w:val="24"/>
+          <w:szCs w:val="24"/>
+        </w:rPr>
+        <w:t>de forma que</w:t>
+      </w:r>
+      <w:r>
+        <w:rPr>
+          <w:rFonts w:ascii="Times New Roman" w:hAnsi="Times New Roman" w:cs="Times New Roman"/>
+          <w:iCs/>
+          <w:sz w:val="24"/>
+          <w:szCs w:val="24"/>
+        </w:rPr>
+        <w:t xml:space="preserve"> um utilizador não possa dar login caso já esteja </w:t>
+      </w:r>
+      <w:proofErr w:type="spellStart"/>
+      <w:r>
+        <w:rPr>
+          <w:rFonts w:ascii="Times New Roman" w:hAnsi="Times New Roman" w:cs="Times New Roman"/>
+          <w:iCs/>
+          <w:sz w:val="24"/>
+          <w:szCs w:val="24"/>
+        </w:rPr>
+        <w:t>logged</w:t>
+      </w:r>
+      <w:proofErr w:type="spellEnd"/>
+      <w:r>
+        <w:rPr>
+          <w:rFonts w:ascii="Times New Roman" w:hAnsi="Times New Roman" w:cs="Times New Roman"/>
+          <w:iCs/>
+          <w:sz w:val="24"/>
+          <w:szCs w:val="24"/>
+        </w:rPr>
+        <w:t xml:space="preserve"> </w:t>
+      </w:r>
+      <w:r>
+        <w:rPr>
+          <w:rFonts w:ascii="Times New Roman" w:hAnsi="Times New Roman" w:cs="Times New Roman"/>
+          <w:iCs/>
+          <w:sz w:val="24"/>
+          <w:szCs w:val="24"/>
+        </w:rPr>
+        <w:t>in.</w:t>
+      </w:r>
+    </w:p>
+    <w:p>
+      <w:pPr>
+        <w:jc w:val="both"/>
+        <w:rPr>
+          <w:rFonts w:ascii="Times New Roman" w:hAnsi="Times New Roman" w:cs="Times New Roman"/>
+          <w:iCs/>
+          <w:sz w:val="24"/>
+          <w:szCs w:val="24"/>
+        </w:rPr>
+      </w:pPr>
+    </w:p>
+    <w:p>
+      <w:pPr>
+        <w:jc w:val="both"/>
+        <w:rPr>
+          <w:rFonts w:ascii="Times New Roman" w:hAnsi="Times New Roman" w:cs="Times New Roman"/>
+          <w:iCs/>
+          <w:sz w:val="24"/>
+          <w:szCs w:val="24"/>
+        </w:rPr>
+      </w:pPr>
+      <w:r>
+        <w:rPr>
+          <w:rFonts w:ascii="Times New Roman" w:hAnsi="Times New Roman" w:cs="Times New Roman"/>
+          <w:iCs/>
+          <w:sz w:val="28"/>
+          <w:szCs w:val="28"/>
+        </w:rPr>
+        <w:t xml:space="preserve">4. </w:t>
+      </w:r>
+      <w:r>
         <w:rPr>
           <w:rFonts w:ascii="Times New Roman" w:hAnsi="Times New Roman" w:cs="Times New Roman"/>
           <w:iCs/>
@@ -1319,24 +1425,6 @@
           <w:szCs w:val="28"/>
           <w:u w:val="single"/>
         </w:rPr>
-      </w:pPr>
-      <w:r>
-        <w:rPr>
-          <w:rFonts w:ascii="Times New Roman" w:hAnsi="Times New Roman" w:cs="Times New Roman"/>
-          <w:iCs/>
-          <w:sz w:val="28"/>
-          <w:szCs w:val="28"/>
-        </w:rPr>
-        <w:t xml:space="preserve">4. </w:t>
-      </w:r>
-      <w:r>
-        <w:rPr>
-          <w:rFonts w:ascii="Times New Roman" w:hAnsi="Times New Roman" w:cs="Times New Roman"/>
-          <w:iCs/>
-          <w:sz w:val="28"/>
-          <w:szCs w:val="28"/>
-          <w:u w:val="single"/>
-        </w:rPr>
         <w:t>Terminal de Voto</w:t>
       </w:r>
     </w:p>
@@ -1357,7 +1445,25 @@
           <w:sz w:val="24"/>
           <w:szCs w:val="24"/>
         </w:rPr>
-        <w:t>(</w:t>
+        <w:t xml:space="preserve">     </w:t>
+      </w:r>
+      <w:r>
+        <w:rPr>
+          <w:rFonts w:ascii="Times New Roman" w:hAnsi="Times New Roman" w:cs="Times New Roman"/>
+          <w:iCs/>
+          <w:sz w:val="24"/>
+          <w:szCs w:val="24"/>
+        </w:rPr>
+        <w:t>Os terminais de voto, inicialmente, encontram-se bloqueados até receberem uma mensagem de desbloqueio conforme a autenticação de um utilizador na mesa voto</w:t>
+      </w:r>
+      <w:r>
+        <w:rPr>
+          <w:rFonts w:ascii="Times New Roman" w:hAnsi="Times New Roman" w:cs="Times New Roman"/>
+          <w:iCs/>
+          <w:sz w:val="24"/>
+          <w:szCs w:val="24"/>
+        </w:rPr>
+        <w:t xml:space="preserve"> através de uma </w:t>
       </w:r>
       <w:proofErr w:type="spellStart"/>
       <w:r>
@@ -1367,7 +1473,7 @@
           <w:sz w:val="24"/>
           <w:szCs w:val="24"/>
         </w:rPr>
-        <w:t>raul</w:t>
+        <w:t>HashMap</w:t>
       </w:r>
       <w:proofErr w:type="spellEnd"/>
       <w:r>
@@ -1377,7 +1483,106 @@
           <w:sz w:val="24"/>
           <w:szCs w:val="24"/>
         </w:rPr>
-        <w:t xml:space="preserve"> – falar do login, de votar e do </w:t>
+        <w:t xml:space="preserve"> com a informação do utilizador (nome e número)</w:t>
+      </w:r>
+      <w:r>
+        <w:rPr>
+          <w:rFonts w:ascii="Times New Roman" w:hAnsi="Times New Roman" w:cs="Times New Roman"/>
+          <w:iCs/>
+          <w:sz w:val="24"/>
+          <w:szCs w:val="24"/>
+        </w:rPr>
+        <w:t xml:space="preserve">. Cada terminal está desbloqueado, no máximo por 120 segundos. Caso estes 120 segundos sejam atingidos, ou o utilizador </w:t>
+      </w:r>
+      <w:r>
+        <w:rPr>
+          <w:rFonts w:ascii="Times New Roman" w:hAnsi="Times New Roman" w:cs="Times New Roman"/>
+          <w:iCs/>
+          <w:sz w:val="24"/>
+          <w:szCs w:val="24"/>
+        </w:rPr>
+        <w:t>vote no terminal,</w:t>
+      </w:r>
+      <w:r>
+        <w:rPr>
+          <w:rFonts w:ascii="Times New Roman" w:hAnsi="Times New Roman" w:cs="Times New Roman"/>
+          <w:iCs/>
+          <w:sz w:val="24"/>
+          <w:szCs w:val="24"/>
+        </w:rPr>
+        <w:t xml:space="preserve"> </w:t>
+      </w:r>
+      <w:r>
+        <w:rPr>
+          <w:rFonts w:ascii="Times New Roman" w:hAnsi="Times New Roman" w:cs="Times New Roman"/>
+          <w:iCs/>
+          <w:sz w:val="24"/>
+          <w:szCs w:val="24"/>
+        </w:rPr>
+        <w:t>este</w:t>
+      </w:r>
+      <w:r>
+        <w:rPr>
+          <w:rFonts w:ascii="Times New Roman" w:hAnsi="Times New Roman" w:cs="Times New Roman"/>
+          <w:iCs/>
+          <w:sz w:val="24"/>
+          <w:szCs w:val="24"/>
+        </w:rPr>
+        <w:t xml:space="preserve"> recebe</w:t>
+      </w:r>
+      <w:r>
+        <w:rPr>
+          <w:rFonts w:ascii="Times New Roman" w:hAnsi="Times New Roman" w:cs="Times New Roman"/>
+          <w:iCs/>
+          <w:sz w:val="24"/>
+          <w:szCs w:val="24"/>
+        </w:rPr>
+        <w:t xml:space="preserve"> uma</w:t>
+      </w:r>
+      <w:r>
+        <w:rPr>
+          <w:rFonts w:ascii="Times New Roman" w:hAnsi="Times New Roman" w:cs="Times New Roman"/>
+          <w:iCs/>
+          <w:sz w:val="24"/>
+          <w:szCs w:val="24"/>
+        </w:rPr>
+        <w:t xml:space="preserve"> mensagem de bloqueio e volta a esperar </w:t>
+      </w:r>
+      <w:r>
+        <w:rPr>
+          <w:rFonts w:ascii="Times New Roman" w:hAnsi="Times New Roman" w:cs="Times New Roman"/>
+          <w:iCs/>
+          <w:sz w:val="24"/>
+          <w:szCs w:val="24"/>
+        </w:rPr>
+        <w:t>por</w:t>
+      </w:r>
+      <w:r>
+        <w:rPr>
+          <w:rFonts w:ascii="Times New Roman" w:hAnsi="Times New Roman" w:cs="Times New Roman"/>
+          <w:iCs/>
+          <w:sz w:val="24"/>
+          <w:szCs w:val="24"/>
+        </w:rPr>
+        <w:t xml:space="preserve"> uma nova mensagem de desbloqueio. Para isto foram utilizad</w:t>
+      </w:r>
+      <w:r>
+        <w:rPr>
+          <w:rFonts w:ascii="Times New Roman" w:hAnsi="Times New Roman" w:cs="Times New Roman"/>
+          <w:iCs/>
+          <w:sz w:val="24"/>
+          <w:szCs w:val="24"/>
+        </w:rPr>
+        <w:t>as exceções do tipo</w:t>
+      </w:r>
+      <w:r>
+        <w:rPr>
+          <w:rFonts w:ascii="Times New Roman" w:hAnsi="Times New Roman" w:cs="Times New Roman"/>
+          <w:iCs/>
+          <w:sz w:val="24"/>
+          <w:szCs w:val="24"/>
+        </w:rPr>
+        <w:t xml:space="preserve"> S</w:t>
       </w:r>
       <w:proofErr w:type="spellStart"/>
       <w:r>
@@ -1387,7 +1592,7 @@
           <w:sz w:val="24"/>
           <w:szCs w:val="24"/>
         </w:rPr>
-        <w:t>lock</w:t>
+        <w:t>ocketTimeout</w:t>
       </w:r>
       <w:proofErr w:type="spellEnd"/>
       <w:r>
@@ -1397,7 +1602,7 @@
           <w:sz w:val="24"/>
           <w:szCs w:val="24"/>
         </w:rPr>
-        <w:t xml:space="preserve"> do terminal depois de um </w:t>
+        <w:t xml:space="preserve"> para ir verificando se o </w:t>
       </w:r>
       <w:proofErr w:type="spellStart"/>
       <w:r>
@@ -1407,7 +1612,7 @@
           <w:sz w:val="24"/>
           <w:szCs w:val="24"/>
         </w:rPr>
-        <w:t>user</w:t>
+        <w:t>socket</w:t>
       </w:r>
       <w:proofErr w:type="spellEnd"/>
       <w:r>
@@ -1417,16 +1622,7 @@
           <w:sz w:val="24"/>
           <w:szCs w:val="24"/>
         </w:rPr>
-        <w:t xml:space="preserve"> votar</w:t>
-      </w:r>
-      <w:r>
-        <w:rPr>
-          <w:rFonts w:ascii="Times New Roman" w:hAnsi="Times New Roman" w:cs="Times New Roman"/>
-          <w:iCs/>
-          <w:sz w:val="24"/>
-          <w:szCs w:val="24"/>
-        </w:rPr>
-        <w:t>)</w:t>
+        <w:t xml:space="preserve"> da mesa de voto recebia mensagens do terminal de voto para, caso não recebesse, mandar mensagem de bloqueio.</w:t>
       </w:r>
     </w:p>
     <w:p>
@@ -1470,7 +1666,6 @@
           <w:sz w:val="24"/>
           <w:szCs w:val="24"/>
         </w:rPr>
-        <w:lastRenderedPageBreak/>
         <w:t xml:space="preserve">     Mediante a distribuição de tarefas, o trabalho foi distribuído do seguinte modo: um membro do grupo fez a implementação do RMI Server e da </w:t>
       </w:r>
       <w:proofErr w:type="spellStart"/>
@@ -1551,6 +1746,17 @@
         </w:rPr>
         <w:t xml:space="preserve"> e tentavam resolver esse problema juntos.</w:t>
       </w:r>
+    </w:p>
+    <w:p>
+      <w:pPr>
+        <w:jc w:val="both"/>
+        <w:rPr>
+          <w:rFonts w:ascii="Times New Roman" w:hAnsi="Times New Roman" w:cs="Times New Roman"/>
+          <w:iCs/>
+          <w:sz w:val="24"/>
+          <w:szCs w:val="24"/>
+        </w:rPr>
+      </w:pPr>
     </w:p>
     <w:p>
       <w:pPr>
@@ -1757,12 +1963,24 @@
               <w:jc w:val="center"/>
               <w:rPr>
                 <w:rFonts w:ascii="Calibri" w:eastAsia="Times New Roman" w:hAnsi="Calibri" w:cs="Calibri"/>
-                <w:color w:val="000000"/>
+                <w:color w:val="00B050"/>
                 <w:sz w:val="28"/>
                 <w:szCs w:val="28"/>
                 <w:lang w:eastAsia="pt-PT"/>
               </w:rPr>
             </w:pPr>
+            <w:proofErr w:type="spellStart"/>
+            <w:r>
+              <w:rPr>
+                <w:rFonts w:ascii="Calibri" w:eastAsia="Times New Roman" w:hAnsi="Calibri" w:cs="Calibri"/>
+                <w:color w:val="00B050"/>
+                <w:sz w:val="28"/>
+                <w:szCs w:val="28"/>
+                <w:lang w:eastAsia="pt-PT"/>
+              </w:rPr>
+              <w:t>Pass</w:t>
+            </w:r>
+            <w:proofErr w:type="spellEnd"/>
           </w:p>
         </w:tc>
       </w:tr>
@@ -1814,12 +2032,24 @@
               <w:jc w:val="center"/>
               <w:rPr>
                 <w:rFonts w:ascii="Calibri" w:eastAsia="Times New Roman" w:hAnsi="Calibri" w:cs="Calibri"/>
-                <w:color w:val="000000"/>
+                <w:color w:val="00B050"/>
                 <w:sz w:val="28"/>
                 <w:szCs w:val="28"/>
                 <w:lang w:eastAsia="pt-PT"/>
               </w:rPr>
             </w:pPr>
+            <w:proofErr w:type="spellStart"/>
+            <w:r>
+              <w:rPr>
+                <w:rFonts w:ascii="Calibri" w:eastAsia="Times New Roman" w:hAnsi="Calibri" w:cs="Calibri"/>
+                <w:color w:val="00B050"/>
+                <w:sz w:val="28"/>
+                <w:szCs w:val="28"/>
+                <w:lang w:eastAsia="pt-PT"/>
+              </w:rPr>
+              <w:t>Pass</w:t>
+            </w:r>
+            <w:proofErr w:type="spellEnd"/>
           </w:p>
         </w:tc>
       </w:tr>
@@ -1871,12 +2101,24 @@
               <w:jc w:val="center"/>
               <w:rPr>
                 <w:rFonts w:ascii="Calibri" w:eastAsia="Times New Roman" w:hAnsi="Calibri" w:cs="Calibri"/>
-                <w:color w:val="000000"/>
+                <w:color w:val="00B050"/>
                 <w:sz w:val="28"/>
                 <w:szCs w:val="28"/>
                 <w:lang w:eastAsia="pt-PT"/>
               </w:rPr>
             </w:pPr>
+            <w:proofErr w:type="spellStart"/>
+            <w:r>
+              <w:rPr>
+                <w:rFonts w:ascii="Calibri" w:eastAsia="Times New Roman" w:hAnsi="Calibri" w:cs="Calibri"/>
+                <w:color w:val="00B050"/>
+                <w:sz w:val="28"/>
+                <w:szCs w:val="28"/>
+                <w:lang w:eastAsia="pt-PT"/>
+              </w:rPr>
+              <w:t>Pass</w:t>
+            </w:r>
+            <w:proofErr w:type="spellEnd"/>
           </w:p>
         </w:tc>
       </w:tr>
@@ -1928,12 +2170,24 @@
               <w:jc w:val="center"/>
               <w:rPr>
                 <w:rFonts w:ascii="Calibri" w:eastAsia="Times New Roman" w:hAnsi="Calibri" w:cs="Calibri"/>
-                <w:color w:val="000000"/>
+                <w:color w:val="00B050"/>
                 <w:sz w:val="28"/>
                 <w:szCs w:val="28"/>
                 <w:lang w:eastAsia="pt-PT"/>
               </w:rPr>
             </w:pPr>
+            <w:proofErr w:type="spellStart"/>
+            <w:r>
+              <w:rPr>
+                <w:rFonts w:ascii="Calibri" w:eastAsia="Times New Roman" w:hAnsi="Calibri" w:cs="Calibri"/>
+                <w:color w:val="00B050"/>
+                <w:sz w:val="28"/>
+                <w:szCs w:val="28"/>
+                <w:lang w:eastAsia="pt-PT"/>
+              </w:rPr>
+              <w:t>Pass</w:t>
+            </w:r>
+            <w:proofErr w:type="spellEnd"/>
           </w:p>
         </w:tc>
       </w:tr>
@@ -1997,12 +2251,24 @@
               <w:jc w:val="center"/>
               <w:rPr>
                 <w:rFonts w:ascii="Calibri" w:eastAsia="Times New Roman" w:hAnsi="Calibri" w:cs="Calibri"/>
-                <w:color w:val="000000"/>
+                <w:color w:val="00B050"/>
                 <w:sz w:val="28"/>
                 <w:szCs w:val="28"/>
                 <w:lang w:eastAsia="pt-PT"/>
               </w:rPr>
             </w:pPr>
+            <w:proofErr w:type="spellStart"/>
+            <w:r>
+              <w:rPr>
+                <w:rFonts w:ascii="Calibri" w:eastAsia="Times New Roman" w:hAnsi="Calibri" w:cs="Calibri"/>
+                <w:color w:val="00B050"/>
+                <w:sz w:val="28"/>
+                <w:szCs w:val="28"/>
+                <w:lang w:eastAsia="pt-PT"/>
+              </w:rPr>
+              <w:t>Pass</w:t>
+            </w:r>
+            <w:proofErr w:type="spellEnd"/>
           </w:p>
         </w:tc>
       </w:tr>
@@ -2054,12 +2320,24 @@
               <w:jc w:val="center"/>
               <w:rPr>
                 <w:rFonts w:ascii="Calibri" w:eastAsia="Times New Roman" w:hAnsi="Calibri" w:cs="Calibri"/>
-                <w:color w:val="000000"/>
+                <w:color w:val="00B050"/>
                 <w:sz w:val="28"/>
                 <w:szCs w:val="28"/>
                 <w:lang w:eastAsia="pt-PT"/>
               </w:rPr>
             </w:pPr>
+            <w:proofErr w:type="spellStart"/>
+            <w:r>
+              <w:rPr>
+                <w:rFonts w:ascii="Calibri" w:eastAsia="Times New Roman" w:hAnsi="Calibri" w:cs="Calibri"/>
+                <w:color w:val="00B050"/>
+                <w:sz w:val="28"/>
+                <w:szCs w:val="28"/>
+                <w:lang w:eastAsia="pt-PT"/>
+              </w:rPr>
+              <w:t>Pass</w:t>
+            </w:r>
+            <w:proofErr w:type="spellEnd"/>
           </w:p>
         </w:tc>
       </w:tr>
@@ -2111,12 +2389,24 @@
               <w:jc w:val="center"/>
               <w:rPr>
                 <w:rFonts w:ascii="Calibri" w:eastAsia="Times New Roman" w:hAnsi="Calibri" w:cs="Calibri"/>
-                <w:color w:val="000000"/>
+                <w:color w:val="00B050"/>
                 <w:sz w:val="28"/>
                 <w:szCs w:val="28"/>
                 <w:lang w:eastAsia="pt-PT"/>
               </w:rPr>
             </w:pPr>
+            <w:proofErr w:type="spellStart"/>
+            <w:r>
+              <w:rPr>
+                <w:rFonts w:ascii="Calibri" w:eastAsia="Times New Roman" w:hAnsi="Calibri" w:cs="Calibri"/>
+                <w:color w:val="00B050"/>
+                <w:sz w:val="28"/>
+                <w:szCs w:val="28"/>
+                <w:lang w:eastAsia="pt-PT"/>
+              </w:rPr>
+              <w:t>Pass</w:t>
+            </w:r>
+            <w:proofErr w:type="spellEnd"/>
           </w:p>
         </w:tc>
       </w:tr>
@@ -2168,12 +2458,24 @@
               <w:jc w:val="center"/>
               <w:rPr>
                 <w:rFonts w:ascii="Calibri" w:eastAsia="Times New Roman" w:hAnsi="Calibri" w:cs="Calibri"/>
-                <w:color w:val="000000"/>
+                <w:color w:val="00B050"/>
                 <w:sz w:val="28"/>
                 <w:szCs w:val="28"/>
                 <w:lang w:eastAsia="pt-PT"/>
               </w:rPr>
             </w:pPr>
+            <w:proofErr w:type="spellStart"/>
+            <w:r>
+              <w:rPr>
+                <w:rFonts w:ascii="Calibri" w:eastAsia="Times New Roman" w:hAnsi="Calibri" w:cs="Calibri"/>
+                <w:color w:val="00B050"/>
+                <w:sz w:val="28"/>
+                <w:szCs w:val="28"/>
+                <w:lang w:eastAsia="pt-PT"/>
+              </w:rPr>
+              <w:t>Pass</w:t>
+            </w:r>
+            <w:proofErr w:type="spellEnd"/>
           </w:p>
         </w:tc>
       </w:tr>
@@ -2225,12 +2527,24 @@
               <w:jc w:val="center"/>
               <w:rPr>
                 <w:rFonts w:ascii="Calibri" w:eastAsia="Times New Roman" w:hAnsi="Calibri" w:cs="Calibri"/>
-                <w:color w:val="000000"/>
+                <w:color w:val="00B050"/>
                 <w:sz w:val="28"/>
                 <w:szCs w:val="28"/>
                 <w:lang w:eastAsia="pt-PT"/>
               </w:rPr>
             </w:pPr>
+            <w:proofErr w:type="spellStart"/>
+            <w:r>
+              <w:rPr>
+                <w:rFonts w:ascii="Calibri" w:eastAsia="Times New Roman" w:hAnsi="Calibri" w:cs="Calibri"/>
+                <w:color w:val="00B050"/>
+                <w:sz w:val="28"/>
+                <w:szCs w:val="28"/>
+                <w:lang w:eastAsia="pt-PT"/>
+              </w:rPr>
+              <w:t>Pass</w:t>
+            </w:r>
+            <w:proofErr w:type="spellEnd"/>
           </w:p>
         </w:tc>
       </w:tr>
@@ -2282,12 +2596,24 @@
               <w:jc w:val="center"/>
               <w:rPr>
                 <w:rFonts w:ascii="Calibri" w:eastAsia="Times New Roman" w:hAnsi="Calibri" w:cs="Calibri"/>
-                <w:color w:val="000000"/>
+                <w:color w:val="00B050"/>
                 <w:sz w:val="28"/>
                 <w:szCs w:val="28"/>
                 <w:lang w:eastAsia="pt-PT"/>
               </w:rPr>
             </w:pPr>
+            <w:proofErr w:type="spellStart"/>
+            <w:r>
+              <w:rPr>
+                <w:rFonts w:ascii="Calibri" w:eastAsia="Times New Roman" w:hAnsi="Calibri" w:cs="Calibri"/>
+                <w:color w:val="00B050"/>
+                <w:sz w:val="28"/>
+                <w:szCs w:val="28"/>
+                <w:lang w:eastAsia="pt-PT"/>
+              </w:rPr>
+              <w:t>Pass</w:t>
+            </w:r>
+            <w:proofErr w:type="spellEnd"/>
           </w:p>
         </w:tc>
       </w:tr>
@@ -2383,12 +2709,24 @@
               <w:jc w:val="center"/>
               <w:rPr>
                 <w:rFonts w:ascii="Calibri" w:eastAsia="Times New Roman" w:hAnsi="Calibri" w:cs="Calibri"/>
-                <w:color w:val="000000"/>
+                <w:color w:val="00B050"/>
                 <w:sz w:val="28"/>
                 <w:szCs w:val="28"/>
                 <w:lang w:eastAsia="pt-PT"/>
               </w:rPr>
             </w:pPr>
+            <w:proofErr w:type="spellStart"/>
+            <w:r>
+              <w:rPr>
+                <w:rFonts w:ascii="Calibri" w:eastAsia="Times New Roman" w:hAnsi="Calibri" w:cs="Calibri"/>
+                <w:color w:val="00B050"/>
+                <w:sz w:val="28"/>
+                <w:szCs w:val="28"/>
+                <w:lang w:eastAsia="pt-PT"/>
+              </w:rPr>
+              <w:t>Pass</w:t>
+            </w:r>
+            <w:proofErr w:type="spellEnd"/>
           </w:p>
         </w:tc>
       </w:tr>
@@ -2440,12 +2778,22 @@
               <w:jc w:val="center"/>
               <w:rPr>
                 <w:rFonts w:ascii="Calibri" w:eastAsia="Times New Roman" w:hAnsi="Calibri" w:cs="Calibri"/>
-                <w:color w:val="000000"/>
+                <w:color w:val="FF0000"/>
                 <w:sz w:val="28"/>
                 <w:szCs w:val="28"/>
                 <w:lang w:eastAsia="pt-PT"/>
               </w:rPr>
             </w:pPr>
+            <w:r>
+              <w:rPr>
+                <w:rFonts w:ascii="Calibri" w:eastAsia="Times New Roman" w:hAnsi="Calibri" w:cs="Calibri"/>
+                <w:color w:val="FF0000"/>
+                <w:sz w:val="28"/>
+                <w:szCs w:val="28"/>
+                <w:lang w:eastAsia="pt-PT"/>
+              </w:rPr>
+              <w:t>Fail</w:t>
+            </w:r>
           </w:p>
         </w:tc>
       </w:tr>
@@ -2497,12 +2845,24 @@
               <w:jc w:val="center"/>
               <w:rPr>
                 <w:rFonts w:ascii="Calibri" w:eastAsia="Times New Roman" w:hAnsi="Calibri" w:cs="Calibri"/>
-                <w:color w:val="000000"/>
+                <w:color w:val="00B050"/>
                 <w:sz w:val="28"/>
                 <w:szCs w:val="28"/>
                 <w:lang w:eastAsia="pt-PT"/>
               </w:rPr>
             </w:pPr>
+            <w:proofErr w:type="spellStart"/>
+            <w:r>
+              <w:rPr>
+                <w:rFonts w:ascii="Calibri" w:eastAsia="Times New Roman" w:hAnsi="Calibri" w:cs="Calibri"/>
+                <w:color w:val="00B050"/>
+                <w:sz w:val="28"/>
+                <w:szCs w:val="28"/>
+                <w:lang w:eastAsia="pt-PT"/>
+              </w:rPr>
+              <w:t>Pass</w:t>
+            </w:r>
+            <w:proofErr w:type="spellEnd"/>
           </w:p>
         </w:tc>
       </w:tr>
@@ -2554,12 +2914,24 @@
               <w:jc w:val="center"/>
               <w:rPr>
                 <w:rFonts w:ascii="Calibri" w:eastAsia="Times New Roman" w:hAnsi="Calibri" w:cs="Calibri"/>
-                <w:color w:val="000000"/>
+                <w:color w:val="00B050"/>
                 <w:sz w:val="28"/>
                 <w:szCs w:val="28"/>
                 <w:lang w:eastAsia="pt-PT"/>
               </w:rPr>
             </w:pPr>
+            <w:proofErr w:type="spellStart"/>
+            <w:r>
+              <w:rPr>
+                <w:rFonts w:ascii="Calibri" w:eastAsia="Times New Roman" w:hAnsi="Calibri" w:cs="Calibri"/>
+                <w:color w:val="00B050"/>
+                <w:sz w:val="28"/>
+                <w:szCs w:val="28"/>
+                <w:lang w:eastAsia="pt-PT"/>
+              </w:rPr>
+              <w:t>Pass</w:t>
+            </w:r>
+            <w:proofErr w:type="spellEnd"/>
           </w:p>
         </w:tc>
       </w:tr>
@@ -2734,12 +3106,24 @@
               <w:jc w:val="center"/>
               <w:rPr>
                 <w:rFonts w:ascii="Calibri" w:eastAsia="Times New Roman" w:hAnsi="Calibri" w:cs="Calibri"/>
-                <w:color w:val="000000"/>
+                <w:color w:val="00B050"/>
                 <w:sz w:val="28"/>
                 <w:szCs w:val="28"/>
                 <w:lang w:eastAsia="pt-PT"/>
               </w:rPr>
             </w:pPr>
+            <w:proofErr w:type="spellStart"/>
+            <w:r>
+              <w:rPr>
+                <w:rFonts w:ascii="Calibri" w:eastAsia="Times New Roman" w:hAnsi="Calibri" w:cs="Calibri"/>
+                <w:color w:val="00B050"/>
+                <w:sz w:val="28"/>
+                <w:szCs w:val="28"/>
+                <w:lang w:eastAsia="pt-PT"/>
+              </w:rPr>
+              <w:t>Pass</w:t>
+            </w:r>
+            <w:proofErr w:type="spellEnd"/>
           </w:p>
         </w:tc>
       </w:tr>
@@ -2791,12 +3175,24 @@
               <w:jc w:val="center"/>
               <w:rPr>
                 <w:rFonts w:ascii="Calibri" w:eastAsia="Times New Roman" w:hAnsi="Calibri" w:cs="Calibri"/>
-                <w:color w:val="000000"/>
+                <w:color w:val="00B050"/>
                 <w:sz w:val="28"/>
                 <w:szCs w:val="28"/>
                 <w:lang w:eastAsia="pt-PT"/>
               </w:rPr>
             </w:pPr>
+            <w:proofErr w:type="spellStart"/>
+            <w:r>
+              <w:rPr>
+                <w:rFonts w:ascii="Calibri" w:eastAsia="Times New Roman" w:hAnsi="Calibri" w:cs="Calibri"/>
+                <w:color w:val="00B050"/>
+                <w:sz w:val="28"/>
+                <w:szCs w:val="28"/>
+                <w:lang w:eastAsia="pt-PT"/>
+              </w:rPr>
+              <w:t>Pass</w:t>
+            </w:r>
+            <w:proofErr w:type="spellEnd"/>
           </w:p>
         </w:tc>
       </w:tr>
@@ -2870,12 +3266,22 @@
               <w:jc w:val="center"/>
               <w:rPr>
                 <w:rFonts w:ascii="Calibri" w:eastAsia="Times New Roman" w:hAnsi="Calibri" w:cs="Calibri"/>
-                <w:color w:val="000000"/>
+                <w:color w:val="FF0000"/>
                 <w:sz w:val="28"/>
                 <w:szCs w:val="28"/>
                 <w:lang w:eastAsia="pt-PT"/>
               </w:rPr>
             </w:pPr>
+            <w:r>
+              <w:rPr>
+                <w:rFonts w:ascii="Calibri" w:eastAsia="Times New Roman" w:hAnsi="Calibri" w:cs="Calibri"/>
+                <w:color w:val="FF0000"/>
+                <w:sz w:val="28"/>
+                <w:szCs w:val="28"/>
+                <w:lang w:eastAsia="pt-PT"/>
+              </w:rPr>
+              <w:t>Fail</w:t>
+            </w:r>
           </w:p>
         </w:tc>
       </w:tr>
@@ -2949,12 +3355,24 @@
               <w:jc w:val="center"/>
               <w:rPr>
                 <w:rFonts w:ascii="Calibri" w:eastAsia="Times New Roman" w:hAnsi="Calibri" w:cs="Calibri"/>
-                <w:color w:val="000000"/>
+                <w:color w:val="00B050"/>
                 <w:sz w:val="28"/>
                 <w:szCs w:val="28"/>
                 <w:lang w:eastAsia="pt-PT"/>
               </w:rPr>
             </w:pPr>
+            <w:proofErr w:type="spellStart"/>
+            <w:r>
+              <w:rPr>
+                <w:rFonts w:ascii="Calibri" w:eastAsia="Times New Roman" w:hAnsi="Calibri" w:cs="Calibri"/>
+                <w:color w:val="00B050"/>
+                <w:sz w:val="28"/>
+                <w:szCs w:val="28"/>
+                <w:lang w:eastAsia="pt-PT"/>
+              </w:rPr>
+              <w:t>Pass</w:t>
+            </w:r>
+            <w:proofErr w:type="spellEnd"/>
           </w:p>
         </w:tc>
       </w:tr>
@@ -3006,12 +3424,24 @@
               <w:jc w:val="center"/>
               <w:rPr>
                 <w:rFonts w:ascii="Calibri" w:eastAsia="Times New Roman" w:hAnsi="Calibri" w:cs="Calibri"/>
-                <w:color w:val="000000"/>
+                <w:color w:val="00B050"/>
                 <w:sz w:val="28"/>
                 <w:szCs w:val="28"/>
                 <w:lang w:eastAsia="pt-PT"/>
               </w:rPr>
             </w:pPr>
+            <w:proofErr w:type="spellStart"/>
+            <w:r>
+              <w:rPr>
+                <w:rFonts w:ascii="Calibri" w:eastAsia="Times New Roman" w:hAnsi="Calibri" w:cs="Calibri"/>
+                <w:color w:val="00B050"/>
+                <w:sz w:val="28"/>
+                <w:szCs w:val="28"/>
+                <w:lang w:eastAsia="pt-PT"/>
+              </w:rPr>
+              <w:t>Pass</w:t>
+            </w:r>
+            <w:proofErr w:type="spellEnd"/>
           </w:p>
         </w:tc>
       </w:tr>
@@ -3063,12 +3493,22 @@
               <w:jc w:val="center"/>
               <w:rPr>
                 <w:rFonts w:ascii="Calibri" w:eastAsia="Times New Roman" w:hAnsi="Calibri" w:cs="Calibri"/>
-                <w:color w:val="000000"/>
+                <w:color w:val="FF0000"/>
                 <w:sz w:val="28"/>
                 <w:szCs w:val="28"/>
                 <w:lang w:eastAsia="pt-PT"/>
               </w:rPr>
             </w:pPr>
+            <w:r>
+              <w:rPr>
+                <w:rFonts w:ascii="Calibri" w:eastAsia="Times New Roman" w:hAnsi="Calibri" w:cs="Calibri"/>
+                <w:color w:val="FF0000"/>
+                <w:sz w:val="28"/>
+                <w:szCs w:val="28"/>
+                <w:lang w:eastAsia="pt-PT"/>
+              </w:rPr>
+              <w:t>Fail</w:t>
+            </w:r>
           </w:p>
         </w:tc>
       </w:tr>
@@ -3246,12 +3686,24 @@
               <w:jc w:val="center"/>
               <w:rPr>
                 <w:rFonts w:ascii="Calibri" w:eastAsia="Times New Roman" w:hAnsi="Calibri" w:cs="Calibri"/>
-                <w:color w:val="000000"/>
+                <w:color w:val="00B050"/>
                 <w:sz w:val="28"/>
                 <w:szCs w:val="28"/>
                 <w:lang w:eastAsia="pt-PT"/>
               </w:rPr>
             </w:pPr>
+            <w:proofErr w:type="spellStart"/>
+            <w:r>
+              <w:rPr>
+                <w:rFonts w:ascii="Calibri" w:eastAsia="Times New Roman" w:hAnsi="Calibri" w:cs="Calibri"/>
+                <w:color w:val="00B050"/>
+                <w:sz w:val="28"/>
+                <w:szCs w:val="28"/>
+                <w:lang w:eastAsia="pt-PT"/>
+              </w:rPr>
+              <w:t>Pass</w:t>
+            </w:r>
+            <w:proofErr w:type="spellEnd"/>
           </w:p>
         </w:tc>
       </w:tr>
@@ -3325,12 +3777,24 @@
               <w:jc w:val="center"/>
               <w:rPr>
                 <w:rFonts w:ascii="Calibri" w:eastAsia="Times New Roman" w:hAnsi="Calibri" w:cs="Calibri"/>
-                <w:color w:val="000000"/>
+                <w:color w:val="00B050"/>
                 <w:sz w:val="28"/>
                 <w:szCs w:val="28"/>
                 <w:lang w:eastAsia="pt-PT"/>
               </w:rPr>
             </w:pPr>
+            <w:proofErr w:type="spellStart"/>
+            <w:r>
+              <w:rPr>
+                <w:rFonts w:ascii="Calibri" w:eastAsia="Times New Roman" w:hAnsi="Calibri" w:cs="Calibri"/>
+                <w:color w:val="00B050"/>
+                <w:sz w:val="28"/>
+                <w:szCs w:val="28"/>
+                <w:lang w:eastAsia="pt-PT"/>
+              </w:rPr>
+              <w:t>Pass</w:t>
+            </w:r>
+            <w:proofErr w:type="spellEnd"/>
           </w:p>
         </w:tc>
       </w:tr>
@@ -3382,12 +3846,24 @@
               <w:jc w:val="center"/>
               <w:rPr>
                 <w:rFonts w:ascii="Calibri" w:eastAsia="Times New Roman" w:hAnsi="Calibri" w:cs="Calibri"/>
-                <w:color w:val="000000"/>
+                <w:color w:val="00B050"/>
                 <w:sz w:val="28"/>
                 <w:szCs w:val="28"/>
                 <w:lang w:eastAsia="pt-PT"/>
               </w:rPr>
             </w:pPr>
+            <w:proofErr w:type="spellStart"/>
+            <w:r>
+              <w:rPr>
+                <w:rFonts w:ascii="Calibri" w:eastAsia="Times New Roman" w:hAnsi="Calibri" w:cs="Calibri"/>
+                <w:color w:val="00B050"/>
+                <w:sz w:val="28"/>
+                <w:szCs w:val="28"/>
+                <w:lang w:eastAsia="pt-PT"/>
+              </w:rPr>
+              <w:t>Pass</w:t>
+            </w:r>
+            <w:proofErr w:type="spellEnd"/>
           </w:p>
         </w:tc>
       </w:tr>
@@ -3439,12 +3915,24 @@
               <w:jc w:val="center"/>
               <w:rPr>
                 <w:rFonts w:ascii="Calibri" w:eastAsia="Times New Roman" w:hAnsi="Calibri" w:cs="Calibri"/>
-                <w:color w:val="000000"/>
+                <w:color w:val="00B050"/>
                 <w:sz w:val="28"/>
                 <w:szCs w:val="28"/>
                 <w:lang w:eastAsia="pt-PT"/>
               </w:rPr>
             </w:pPr>
+            <w:proofErr w:type="spellStart"/>
+            <w:r>
+              <w:rPr>
+                <w:rFonts w:ascii="Calibri" w:eastAsia="Times New Roman" w:hAnsi="Calibri" w:cs="Calibri"/>
+                <w:color w:val="00B050"/>
+                <w:sz w:val="28"/>
+                <w:szCs w:val="28"/>
+                <w:lang w:eastAsia="pt-PT"/>
+              </w:rPr>
+              <w:t>Pass</w:t>
+            </w:r>
+            <w:proofErr w:type="spellEnd"/>
           </w:p>
         </w:tc>
       </w:tr>
@@ -3479,7 +3967,6 @@
                 <w:szCs w:val="28"/>
                 <w:lang w:eastAsia="pt-PT"/>
               </w:rPr>
-              <w:lastRenderedPageBreak/>
               <w:t xml:space="preserve">O </w:t>
             </w:r>
             <w:proofErr w:type="spellStart"/>
@@ -3519,12 +4006,24 @@
               <w:jc w:val="center"/>
               <w:rPr>
                 <w:rFonts w:ascii="Calibri" w:eastAsia="Times New Roman" w:hAnsi="Calibri" w:cs="Calibri"/>
-                <w:color w:val="000000"/>
+                <w:color w:val="00B050"/>
                 <w:sz w:val="28"/>
                 <w:szCs w:val="28"/>
                 <w:lang w:eastAsia="pt-PT"/>
               </w:rPr>
             </w:pPr>
+            <w:proofErr w:type="spellStart"/>
+            <w:r>
+              <w:rPr>
+                <w:rFonts w:ascii="Calibri" w:eastAsia="Times New Roman" w:hAnsi="Calibri" w:cs="Calibri"/>
+                <w:color w:val="00B050"/>
+                <w:sz w:val="28"/>
+                <w:szCs w:val="28"/>
+                <w:lang w:eastAsia="pt-PT"/>
+              </w:rPr>
+              <w:t>Pass</w:t>
+            </w:r>
+            <w:proofErr w:type="spellEnd"/>
           </w:p>
         </w:tc>
       </w:tr>
@@ -3576,12 +4075,24 @@
               <w:jc w:val="center"/>
               <w:rPr>
                 <w:rFonts w:ascii="Calibri" w:eastAsia="Times New Roman" w:hAnsi="Calibri" w:cs="Calibri"/>
-                <w:color w:val="000000"/>
+                <w:color w:val="00B050"/>
                 <w:sz w:val="28"/>
                 <w:szCs w:val="28"/>
                 <w:lang w:eastAsia="pt-PT"/>
               </w:rPr>
             </w:pPr>
+            <w:proofErr w:type="spellStart"/>
+            <w:r>
+              <w:rPr>
+                <w:rFonts w:ascii="Calibri" w:eastAsia="Times New Roman" w:hAnsi="Calibri" w:cs="Calibri"/>
+                <w:color w:val="00B050"/>
+                <w:sz w:val="28"/>
+                <w:szCs w:val="28"/>
+                <w:lang w:eastAsia="pt-PT"/>
+              </w:rPr>
+              <w:t>Pass</w:t>
+            </w:r>
+            <w:proofErr w:type="spellEnd"/>
           </w:p>
         </w:tc>
       </w:tr>

</xml_diff>